<commit_message>
Okreslono cel aplikacji i dopisano fragment dotyczacy konwencji nazewniczej
</commit_message>
<xml_diff>
--- a/Projekt-strony.docx
+++ b/Projekt-strony.docx
@@ -697,6 +697,56 @@
     </w:p>
     <w:p>
       <w:pPr>
+        <w:ind w:firstLine="720"/>
+        <w:rPr>
+          <w:lang w:val="pl-PL"/>
+        </w:rPr>
+      </w:pPr>
+      <w:r>
+        <w:rPr>
+          <w:lang w:val="pl-PL"/>
+        </w:rPr>
+        <w:t xml:space="preserve">Mateusz Kosiba – </w:t>
+      </w:r>
+      <w:proofErr w:type="spellStart"/>
+      <w:r>
+        <w:rPr>
+          <w:lang w:val="pl-PL"/>
+        </w:rPr>
+        <w:t>Sublime</w:t>
+      </w:r>
+      <w:proofErr w:type="spellEnd"/>
+      <w:r>
+        <w:rPr>
+          <w:lang w:val="pl-PL"/>
+        </w:rPr>
+        <w:t xml:space="preserve"> </w:t>
+      </w:r>
+      <w:proofErr w:type="spellStart"/>
+      <w:r>
+        <w:rPr>
+          <w:lang w:val="pl-PL"/>
+        </w:rPr>
+        <w:t>Text</w:t>
+      </w:r>
+      <w:proofErr w:type="spellEnd"/>
+      <w:r>
+        <w:rPr>
+          <w:lang w:val="pl-PL"/>
+        </w:rPr>
+        <w:t xml:space="preserve"> 3 </w:t>
+      </w:r>
+    </w:p>
+    <w:p>
+      <w:pPr>
+        <w:ind w:firstLine="720"/>
+        <w:rPr>
+          <w:lang w:val="pl-PL"/>
+        </w:rPr>
+      </w:pPr>
+    </w:p>
+    <w:p>
+      <w:pPr>
         <w:rPr>
           <w:lang w:val="pl-PL"/>
         </w:rPr>
@@ -746,7 +796,6 @@
         <w:rPr>
           <w:lang w:val="pl-PL"/>
         </w:rPr>
-        <w:lastRenderedPageBreak/>
         <w:t>Baza danych:</w:t>
       </w:r>
     </w:p>
@@ -842,30 +891,147 @@
         <w:rPr>
           <w:lang w:val="pl-PL"/>
         </w:rPr>
-        <w:t>Konwe</w:t>
+        <w:t xml:space="preserve">Konwencja nazewnicza zgodna ze standardami pisania kodu w </w:t>
+      </w:r>
+      <w:proofErr w:type="spellStart"/>
+      <w:r>
+        <w:rPr>
+          <w:lang w:val="pl-PL"/>
+        </w:rPr>
+        <w:t>Pythonie</w:t>
+      </w:r>
+      <w:proofErr w:type="spellEnd"/>
+      <w:r>
+        <w:rPr>
+          <w:lang w:val="pl-PL"/>
+        </w:rPr>
+        <w:t xml:space="preserve"> (PEP8).</w:t>
+      </w:r>
+    </w:p>
+    <w:p>
+      <w:pPr>
+        <w:rPr>
+          <w:lang w:val="pl-PL"/>
+        </w:rPr>
+      </w:pPr>
+      <w:r>
+        <w:rPr>
+          <w:lang w:val="pl-PL"/>
+        </w:rPr>
+        <w:t xml:space="preserve">Nie definiujemy konwencji  programowania dla bazy danych ponieważ dla generowanych modeli w </w:t>
+      </w:r>
+      <w:proofErr w:type="spellStart"/>
+      <w:r>
+        <w:rPr>
+          <w:lang w:val="pl-PL"/>
+        </w:rPr>
+        <w:t>Django</w:t>
+      </w:r>
+      <w:proofErr w:type="spellEnd"/>
+      <w:r>
+        <w:rPr>
+          <w:lang w:val="pl-PL"/>
+        </w:rPr>
+        <w:t xml:space="preserve"> nie istnieje potrzeba pisania w języku SQL.</w:t>
+      </w:r>
+    </w:p>
+    <w:p>
+      <w:pPr>
+        <w:rPr>
+          <w:lang w:val="pl-PL"/>
+        </w:rPr>
+      </w:pPr>
+    </w:p>
+    <w:p>
+      <w:pPr>
+        <w:rPr>
+          <w:sz w:val="28"/>
+          <w:lang w:val="pl-PL"/>
+        </w:rPr>
+      </w:pPr>
+      <w:r>
+        <w:rPr>
+          <w:sz w:val="28"/>
+          <w:lang w:val="pl-PL"/>
+        </w:rPr>
+        <w:t>5. Cel aplikacji</w:t>
+      </w:r>
+    </w:p>
+    <w:p>
+      <w:pPr>
+        <w:rPr>
+          <w:sz w:val="28"/>
+          <w:lang w:val="pl-PL"/>
+        </w:rPr>
+      </w:pPr>
+    </w:p>
+    <w:p>
+      <w:pPr>
+        <w:rPr>
+          <w:sz w:val="24"/>
+          <w:szCs w:val="24"/>
+          <w:lang w:val="pl-PL"/>
+        </w:rPr>
+      </w:pPr>
+      <w:r>
+        <w:rPr>
+          <w:sz w:val="24"/>
+          <w:lang w:val="pl-PL"/>
+        </w:rPr>
+        <w:t xml:space="preserve">Aplikacja ma na celu informować potencjalnych zawodników o możliwości przystąpienia do zawodów. Wspomagać rejestrację uczestników. Informować na bieżąco o tym jakie są wyniki </w:t>
+      </w:r>
+      <w:r>
+        <w:rPr>
+          <w:sz w:val="24"/>
+          <w:szCs w:val="24"/>
+          <w:lang w:val="pl-PL"/>
+        </w:rPr>
+        <w:t xml:space="preserve">zawodów. Umożliwiać agregację treści związanych z zawodami. </w:t>
+      </w:r>
+    </w:p>
+    <w:p>
+      <w:pPr>
+        <w:rPr>
+          <w:sz w:val="24"/>
+          <w:szCs w:val="24"/>
+          <w:lang w:val="pl-PL"/>
+        </w:rPr>
+      </w:pPr>
+    </w:p>
+    <w:p>
+      <w:pPr>
+        <w:rPr>
+          <w:sz w:val="24"/>
+          <w:szCs w:val="24"/>
+          <w:lang w:val="pl-PL"/>
+        </w:rPr>
+      </w:pPr>
+    </w:p>
+    <w:p>
+      <w:pPr>
+        <w:rPr>
+          <w:sz w:val="28"/>
+          <w:szCs w:val="24"/>
+          <w:lang w:val="pl-PL"/>
+        </w:rPr>
+      </w:pPr>
+      <w:r>
+        <w:rPr>
+          <w:sz w:val="28"/>
+          <w:szCs w:val="24"/>
+          <w:lang w:val="pl-PL"/>
+        </w:rPr>
+        <w:t xml:space="preserve">6. </w:t>
       </w:r>
       <w:bookmarkStart w:id="0" w:name="_GoBack"/>
       <w:bookmarkEnd w:id="0"/>
-      <w:r>
-        <w:rPr>
-          <w:lang w:val="pl-PL"/>
-        </w:rPr>
-        <w:t xml:space="preserve">ncja nazewnicza zgodna ze standardami pisania kodu w </w:t>
-      </w:r>
-      <w:proofErr w:type="spellStart"/>
-      <w:r>
-        <w:rPr>
-          <w:lang w:val="pl-PL"/>
-        </w:rPr>
-        <w:t>Pythonie</w:t>
-      </w:r>
-      <w:proofErr w:type="spellEnd"/>
-      <w:r>
-        <w:rPr>
-          <w:lang w:val="pl-PL"/>
-        </w:rPr>
-        <w:t xml:space="preserve"> (PEP8).</w:t>
-      </w:r>
+    </w:p>
+    <w:p>
+      <w:pPr>
+        <w:rPr>
+          <w:lang w:val="pl-PL"/>
+        </w:rPr>
+      </w:pPr>
     </w:p>
     <w:sectPr>
       <w:pgSz w:w="12240" w:h="15840"/>
@@ -875,6 +1041,10 @@
     </w:sectPr>
   </w:body>
 </w:document>
+</file>
+
+<file path=word/numbering.xml><?xml version="1.0" encoding="utf-8"?>
+<w:numbering xmlns:wpc="http://schemas.microsoft.com/office/word/2010/wordprocessingCanvas" xmlns:mc="http://schemas.openxmlformats.org/markup-compatibility/2006" xmlns:o="urn:schemas-microsoft-com:office:office" xmlns:r="http://schemas.openxmlformats.org/officeDocument/2006/relationships" xmlns:m="http://schemas.openxmlformats.org/officeDocument/2006/math" xmlns:v="urn:schemas-microsoft-com:vml" xmlns:wp14="http://schemas.microsoft.com/office/word/2010/wordprocessingDrawing" xmlns:wp="http://schemas.openxmlformats.org/drawingml/2006/wordprocessingDrawing" xmlns:w10="urn:schemas-microsoft-com:office:word" xmlns:w="http://schemas.openxmlformats.org/wordprocessingml/2006/main" xmlns:w14="http://schemas.microsoft.com/office/word/2010/wordml" xmlns:w15="http://schemas.microsoft.com/office/word/2012/wordml" xmlns:wpg="http://schemas.microsoft.com/office/word/2010/wordprocessingGroup" xmlns:wpi="http://schemas.microsoft.com/office/word/2010/wordprocessingInk" xmlns:wne="http://schemas.microsoft.com/office/word/2006/wordml" xmlns:wps="http://schemas.microsoft.com/office/word/2010/wordprocessingShape" mc:Ignorable="w14 w15 wp14"/>
 </file>
 
 <file path=word/styles.xml><?xml version="1.0" encoding="utf-8"?>

</xml_diff>